<commit_message>
prov rep servter rol
</commit_message>
<xml_diff>
--- a/bundles y entidades del sistema.docx
+++ b/bundles y entidades del sistema.docx
@@ -33,7 +33,7 @@
     <w:tbl>
       <w:tblPr>
         <w:jc w:val="left"/>
-        <w:tblInd w:type="dxa" w:w="-108"/>
+        <w:tblInd w:type="dxa" w:w="-216"/>
         <w:tblBorders>
           <w:top w:color="000001" w:space="0" w:sz="2" w:val="single"/>
           <w:left w:color="000001" w:space="0" w:sz="2" w:val="single"/>
@@ -42,7 +42,7 @@
         </w:tblBorders>
       </w:tblPr>
       <w:tblGrid>
-        <w:gridCol w:w="9644"/>
+        <w:gridCol w:w="9643"/>
       </w:tblGrid>
       <w:tr>
         <w:trPr>
@@ -50,7 +50,7 @@
         </w:trPr>
         <w:tc>
           <w:tcPr>
-            <w:tcW w:type="dxa" w:w="9644"/>
+            <w:tcW w:type="dxa" w:w="9643"/>
             <w:gridSpan w:val="4"/>
             <w:tcBorders>
               <w:top w:color="000001" w:space="0" w:sz="2" w:val="single"/>
@@ -89,7 +89,7 @@
         </w:trPr>
         <w:tc>
           <w:tcPr>
-            <w:tcW w:type="dxa" w:w="2411"/>
+            <w:tcW w:type="dxa" w:w="2410"/>
             <w:tcBorders>
               <w:left w:color="000001" w:space="0" w:sz="2" w:val="single"/>
               <w:bottom w:color="000001" w:space="0" w:sz="2" w:val="single"/>
@@ -146,7 +146,7 @@
         </w:trPr>
         <w:tc>
           <w:tcPr>
-            <w:tcW w:type="dxa" w:w="2411"/>
+            <w:tcW w:type="dxa" w:w="2410"/>
             <w:tcBorders>
               <w:left w:color="000001" w:space="0" w:sz="2" w:val="single"/>
               <w:bottom w:color="000001" w:space="0" w:sz="2" w:val="single"/>
@@ -268,7 +268,7 @@
         </w:trPr>
         <w:tc>
           <w:tcPr>
-            <w:tcW w:type="dxa" w:w="2411"/>
+            <w:tcW w:type="dxa" w:w="2410"/>
             <w:tcBorders>
               <w:left w:color="000001" w:space="0" w:sz="2" w:val="single"/>
               <w:bottom w:color="000001" w:space="0" w:sz="2" w:val="single"/>
@@ -374,7 +374,7 @@
         </w:trPr>
         <w:tc>
           <w:tcPr>
-            <w:tcW w:type="dxa" w:w="2411"/>
+            <w:tcW w:type="dxa" w:w="2410"/>
             <w:tcBorders>
               <w:left w:color="000001" w:space="0" w:sz="2" w:val="single"/>
               <w:bottom w:color="000001" w:space="0" w:sz="2" w:val="single"/>
@@ -480,7 +480,7 @@
         </w:trPr>
         <w:tc>
           <w:tcPr>
-            <w:tcW w:type="dxa" w:w="2411"/>
+            <w:tcW w:type="dxa" w:w="2410"/>
             <w:tcBorders>
               <w:left w:color="000001" w:space="0" w:sz="2" w:val="single"/>
               <w:bottom w:color="000001" w:space="0" w:sz="2" w:val="single"/>
@@ -586,7 +586,7 @@
         </w:trPr>
         <w:tc>
           <w:tcPr>
-            <w:tcW w:type="dxa" w:w="2411"/>
+            <w:tcW w:type="dxa" w:w="2410"/>
             <w:tcBorders>
               <w:left w:color="000001" w:space="0" w:sz="2" w:val="single"/>
               <w:bottom w:color="000001" w:space="0" w:sz="2" w:val="single"/>
@@ -701,7 +701,7 @@
         </w:trPr>
         <w:tc>
           <w:tcPr>
-            <w:tcW w:type="dxa" w:w="2411"/>
+            <w:tcW w:type="dxa" w:w="2410"/>
             <w:tcBorders>
               <w:left w:color="000001" w:space="0" w:sz="2" w:val="single"/>
               <w:bottom w:color="000001" w:space="0" w:sz="2" w:val="single"/>
@@ -807,7 +807,7 @@
         </w:trPr>
         <w:tc>
           <w:tcPr>
-            <w:tcW w:type="dxa" w:w="2411"/>
+            <w:tcW w:type="dxa" w:w="2410"/>
             <w:tcBorders>
               <w:left w:color="000001" w:space="0" w:sz="2" w:val="single"/>
               <w:bottom w:color="000001" w:space="0" w:sz="2" w:val="single"/>
@@ -864,7 +864,7 @@
         </w:trPr>
         <w:tc>
           <w:tcPr>
-            <w:tcW w:type="dxa" w:w="2411"/>
+            <w:tcW w:type="dxa" w:w="2410"/>
             <w:tcBorders>
               <w:left w:color="000001" w:space="0" w:sz="2" w:val="single"/>
               <w:bottom w:color="000001" w:space="0" w:sz="2" w:val="single"/>
@@ -986,7 +986,7 @@
         </w:trPr>
         <w:tc>
           <w:tcPr>
-            <w:tcW w:type="dxa" w:w="2411"/>
+            <w:tcW w:type="dxa" w:w="2410"/>
             <w:tcBorders>
               <w:left w:color="000001" w:space="0" w:sz="2" w:val="single"/>
               <w:bottom w:color="000001" w:space="0" w:sz="2" w:val="single"/>
@@ -1092,7 +1092,7 @@
         </w:trPr>
         <w:tc>
           <w:tcPr>
-            <w:tcW w:type="dxa" w:w="2411"/>
+            <w:tcW w:type="dxa" w:w="2410"/>
             <w:tcBorders>
               <w:left w:color="000001" w:space="0" w:sz="2" w:val="single"/>
               <w:bottom w:color="000001" w:space="0" w:sz="2" w:val="single"/>
@@ -1198,53 +1198,128 @@
         </w:trPr>
         <w:tc>
           <w:tcPr>
+            <w:tcW w:type="dxa" w:w="2410"/>
+            <w:tcBorders>
+              <w:left w:color="000001" w:space="0" w:sz="2" w:val="single"/>
+              <w:bottom w:color="000001" w:space="0" w:sz="2" w:val="single"/>
+            </w:tcBorders>
+            <w:shd w:fill="FFFFFF" w:val="clear"/>
+            <w:tcMar>
+              <w:top w:type="dxa" w:w="0"/>
+              <w:left w:type="dxa" w:w="108"/>
+              <w:bottom w:type="dxa" w:w="0"/>
+              <w:right w:type="dxa" w:w="108"/>
+            </w:tcMar>
+          </w:tcPr>
+          <w:p>
+            <w:pPr>
+              <w:pStyle w:val="style20"/>
+            </w:pPr>
+            <w:r>
+              <w:rPr/>
+              <w:t>Accion</w:t>
+            </w:r>
+          </w:p>
+        </w:tc>
+        <w:tc>
+          <w:tcPr>
             <w:tcW w:type="dxa" w:w="2411"/>
             <w:tcBorders>
               <w:left w:color="000001" w:space="0" w:sz="2" w:val="single"/>
               <w:bottom w:color="000001" w:space="0" w:sz="2" w:val="single"/>
             </w:tcBorders>
-            <w:shd w:fill="FFFF99" w:val="clear"/>
-            <w:tcMar>
-              <w:top w:type="dxa" w:w="0"/>
-              <w:left w:type="dxa" w:w="108"/>
-              <w:bottom w:type="dxa" w:w="0"/>
-              <w:right w:type="dxa" w:w="108"/>
-            </w:tcMar>
-          </w:tcPr>
-          <w:p>
-            <w:pPr>
-              <w:pStyle w:val="style20"/>
-            </w:pPr>
-            <w:r>
-              <w:rPr/>
-              <w:t>Entidad: Falla</w:t>
-            </w:r>
-          </w:p>
-        </w:tc>
-        <w:tc>
-          <w:tcPr>
-            <w:tcW w:type="dxa" w:w="7233"/>
-            <w:gridSpan w:val="3"/>
+            <w:shd w:fill="FFFFFF" w:val="clear"/>
+            <w:tcMar>
+              <w:top w:type="dxa" w:w="0"/>
+              <w:left w:type="dxa" w:w="108"/>
+              <w:bottom w:type="dxa" w:w="0"/>
+              <w:right w:type="dxa" w:w="108"/>
+            </w:tcMar>
+          </w:tcPr>
+          <w:p>
+            <w:pPr>
+              <w:pStyle w:val="style20"/>
+            </w:pPr>
+            <w:r>
+              <w:rPr/>
+              <w:t>string(1)</w:t>
+            </w:r>
+          </w:p>
+        </w:tc>
+        <w:tc>
+          <w:tcPr>
+            <w:tcW w:type="dxa" w:w="2411"/>
+            <w:tcBorders>
+              <w:left w:color="000001" w:space="0" w:sz="2" w:val="single"/>
+              <w:bottom w:color="000001" w:space="0" w:sz="2" w:val="single"/>
+            </w:tcBorders>
+            <w:shd w:fill="FFFFFF" w:val="clear"/>
+            <w:tcMar>
+              <w:top w:type="dxa" w:w="0"/>
+              <w:left w:type="dxa" w:w="108"/>
+              <w:bottom w:type="dxa" w:w="0"/>
+              <w:right w:type="dxa" w:w="108"/>
+            </w:tcMar>
+          </w:tcPr>
+          <w:p>
+            <w:pPr>
+              <w:pStyle w:val="style20"/>
+            </w:pPr>
+            <w:r>
+              <w:rPr/>
+              <w:t>Acción que realiza</w:t>
+            </w:r>
+          </w:p>
+          <w:p>
+            <w:pPr>
+              <w:pStyle w:val="style20"/>
+            </w:pPr>
+            <w:r>
+              <w:rPr/>
+              <w:t>I='INICIA'</w:t>
+            </w:r>
+          </w:p>
+          <w:p>
+            <w:pPr>
+              <w:pStyle w:val="style20"/>
+            </w:pPr>
+            <w:r>
+              <w:rPr/>
+              <w:t>F='FINALIZA'</w:t>
+            </w:r>
+          </w:p>
+          <w:p>
+            <w:pPr>
+              <w:pStyle w:val="style20"/>
+            </w:pPr>
+            <w:r>
+              <w:rPr/>
+              <w:t>N='NINGUNA'</w:t>
+            </w:r>
+          </w:p>
+        </w:tc>
+        <w:tc>
+          <w:tcPr>
+            <w:tcW w:type="dxa" w:w="2411"/>
             <w:tcBorders>
               <w:left w:color="000001" w:space="0" w:sz="2" w:val="single"/>
               <w:bottom w:color="000001" w:space="0" w:sz="2" w:val="single"/>
               <w:right w:color="000001" w:space="0" w:sz="2" w:val="single"/>
             </w:tcBorders>
-            <w:shd w:fill="FFFF99" w:val="clear"/>
-            <w:tcMar>
-              <w:top w:type="dxa" w:w="0"/>
-              <w:left w:type="dxa" w:w="108"/>
-              <w:bottom w:type="dxa" w:w="0"/>
-              <w:right w:type="dxa" w:w="108"/>
-            </w:tcMar>
-          </w:tcPr>
-          <w:p>
-            <w:pPr>
-              <w:pStyle w:val="style20"/>
-            </w:pPr>
-            <w:r>
-              <w:rPr/>
-              <w:t>Tipificación, estandarización  del problema encontrado en un proceso de asistencia técnica. Pertence a un sector técnico.</w:t>
+            <w:shd w:fill="FFFFFF" w:val="clear"/>
+            <w:tcMar>
+              <w:top w:type="dxa" w:w="0"/>
+              <w:left w:type="dxa" w:w="108"/>
+              <w:bottom w:type="dxa" w:w="0"/>
+              <w:right w:type="dxa" w:w="108"/>
+            </w:tcMar>
+          </w:tcPr>
+          <w:p>
+            <w:pPr>
+              <w:pStyle w:val="style20"/>
+            </w:pPr>
+            <w:r>
+              <w:rPr/>
             </w:r>
           </w:p>
         </w:tc>
@@ -1255,7 +1330,64 @@
         </w:trPr>
         <w:tc>
           <w:tcPr>
-            <w:tcW w:type="dxa" w:w="2411"/>
+            <w:tcW w:type="dxa" w:w="2410"/>
+            <w:tcBorders>
+              <w:left w:color="000001" w:space="0" w:sz="2" w:val="single"/>
+              <w:bottom w:color="000001" w:space="0" w:sz="2" w:val="single"/>
+            </w:tcBorders>
+            <w:shd w:fill="FFFF99" w:val="clear"/>
+            <w:tcMar>
+              <w:top w:type="dxa" w:w="0"/>
+              <w:left w:type="dxa" w:w="108"/>
+              <w:bottom w:type="dxa" w:w="0"/>
+              <w:right w:type="dxa" w:w="108"/>
+            </w:tcMar>
+          </w:tcPr>
+          <w:p>
+            <w:pPr>
+              <w:pStyle w:val="style20"/>
+            </w:pPr>
+            <w:r>
+              <w:rPr/>
+              <w:t>Entidad: Falla</w:t>
+            </w:r>
+          </w:p>
+        </w:tc>
+        <w:tc>
+          <w:tcPr>
+            <w:tcW w:type="dxa" w:w="7233"/>
+            <w:gridSpan w:val="3"/>
+            <w:tcBorders>
+              <w:left w:color="000001" w:space="0" w:sz="2" w:val="single"/>
+              <w:bottom w:color="000001" w:space="0" w:sz="2" w:val="single"/>
+              <w:right w:color="000001" w:space="0" w:sz="2" w:val="single"/>
+            </w:tcBorders>
+            <w:shd w:fill="FFFF99" w:val="clear"/>
+            <w:tcMar>
+              <w:top w:type="dxa" w:w="0"/>
+              <w:left w:type="dxa" w:w="108"/>
+              <w:bottom w:type="dxa" w:w="0"/>
+              <w:right w:type="dxa" w:w="108"/>
+            </w:tcMar>
+          </w:tcPr>
+          <w:p>
+            <w:pPr>
+              <w:pStyle w:val="style20"/>
+            </w:pPr>
+            <w:r>
+              <w:rPr/>
+              <w:t>Tipificación, estandarización  del problema encontrado en un proceso de asistencia técnica. Pertence a un sector técnico.</w:t>
+            </w:r>
+          </w:p>
+        </w:tc>
+      </w:tr>
+      <w:tr>
+        <w:trPr>
+          <w:cantSplit w:val="false"/>
+        </w:trPr>
+        <w:tc>
+          <w:tcPr>
+            <w:tcW w:type="dxa" w:w="2410"/>
             <w:tcBorders>
               <w:left w:color="000001" w:space="0" w:sz="2" w:val="single"/>
               <w:bottom w:color="000001" w:space="0" w:sz="2" w:val="single"/>
@@ -1377,7 +1509,7 @@
         </w:trPr>
         <w:tc>
           <w:tcPr>
-            <w:tcW w:type="dxa" w:w="2411"/>
+            <w:tcW w:type="dxa" w:w="2410"/>
             <w:tcBorders>
               <w:left w:color="000001" w:space="0" w:sz="2" w:val="single"/>
               <w:bottom w:color="000001" w:space="0" w:sz="2" w:val="single"/>
@@ -1483,7 +1615,7 @@
         </w:trPr>
         <w:tc>
           <w:tcPr>
-            <w:tcW w:type="dxa" w:w="2411"/>
+            <w:tcW w:type="dxa" w:w="2410"/>
             <w:tcBorders>
               <w:left w:color="000001" w:space="0" w:sz="2" w:val="single"/>
               <w:bottom w:color="000001" w:space="0" w:sz="2" w:val="single"/>
@@ -1589,7 +1721,7 @@
         </w:trPr>
         <w:tc>
           <w:tcPr>
-            <w:tcW w:type="dxa" w:w="2411"/>
+            <w:tcW w:type="dxa" w:w="2410"/>
             <w:tcBorders>
               <w:left w:color="000001" w:space="0" w:sz="2" w:val="single"/>
               <w:bottom w:color="000001" w:space="0" w:sz="2" w:val="single"/>
@@ -1695,7 +1827,7 @@
         </w:trPr>
         <w:tc>
           <w:tcPr>
-            <w:tcW w:type="dxa" w:w="2411"/>
+            <w:tcW w:type="dxa" w:w="2410"/>
             <w:tcBorders>
               <w:left w:color="000001" w:space="0" w:sz="2" w:val="single"/>
               <w:bottom w:color="000001" w:space="0" w:sz="2" w:val="single"/>
@@ -1810,7 +1942,7 @@
         </w:trPr>
         <w:tc>
           <w:tcPr>
-            <w:tcW w:type="dxa" w:w="2411"/>
+            <w:tcW w:type="dxa" w:w="2410"/>
             <w:tcBorders>
               <w:left w:color="000001" w:space="0" w:sz="2" w:val="single"/>
               <w:bottom w:color="000001" w:space="0" w:sz="2" w:val="single"/>
@@ -1916,7 +2048,7 @@
         </w:trPr>
         <w:tc>
           <w:tcPr>
-            <w:tcW w:type="dxa" w:w="9644"/>
+            <w:tcW w:type="dxa" w:w="9643"/>
             <w:gridSpan w:val="4"/>
             <w:tcBorders>
               <w:left w:color="000001" w:space="0" w:sz="2" w:val="single"/>
@@ -1956,7 +2088,7 @@
     <w:tbl>
       <w:tblPr>
         <w:jc w:val="left"/>
-        <w:tblInd w:type="dxa" w:w="-117"/>
+        <w:tblInd w:type="dxa" w:w="-225"/>
         <w:tblBorders>
           <w:top w:color="000001" w:space="0" w:sz="2" w:val="single"/>
           <w:left w:color="000001" w:space="0" w:sz="2" w:val="single"/>
@@ -1965,7 +2097,7 @@
         </w:tblBorders>
       </w:tblPr>
       <w:tblGrid>
-        <w:gridCol w:w="9653"/>
+        <w:gridCol w:w="9652"/>
       </w:tblGrid>
       <w:tr>
         <w:trPr>
@@ -1973,7 +2105,7 @@
         </w:trPr>
         <w:tc>
           <w:tcPr>
-            <w:tcW w:type="dxa" w:w="9653"/>
+            <w:tcW w:type="dxa" w:w="9652"/>
             <w:gridSpan w:val="4"/>
             <w:tcBorders>
               <w:top w:color="000001" w:space="0" w:sz="2" w:val="single"/>
@@ -2038,7 +2170,7 @@
         </w:tc>
         <w:tc>
           <w:tcPr>
-            <w:tcW w:type="dxa" w:w="7240"/>
+            <w:tcW w:type="dxa" w:w="7239"/>
             <w:gridSpan w:val="3"/>
             <w:tcBorders>
               <w:left w:color="000001" w:space="0" w:sz="2" w:val="single"/>
@@ -2128,7 +2260,7 @@
         </w:tc>
         <w:tc>
           <w:tcPr>
-            <w:tcW w:type="dxa" w:w="2414"/>
+            <w:tcW w:type="dxa" w:w="2413"/>
             <w:tcBorders>
               <w:left w:color="000001" w:space="0" w:sz="2" w:val="single"/>
               <w:bottom w:color="000001" w:space="0" w:sz="2" w:val="single"/>
@@ -2242,7 +2374,7 @@
         </w:tc>
         <w:tc>
           <w:tcPr>
-            <w:tcW w:type="dxa" w:w="2414"/>
+            <w:tcW w:type="dxa" w:w="2413"/>
             <w:tcBorders>
               <w:left w:color="000001" w:space="0" w:sz="2" w:val="single"/>
               <w:bottom w:color="000001" w:space="0" w:sz="2" w:val="single"/>
@@ -2348,7 +2480,7 @@
         </w:tc>
         <w:tc>
           <w:tcPr>
-            <w:tcW w:type="dxa" w:w="2414"/>
+            <w:tcW w:type="dxa" w:w="2413"/>
             <w:tcBorders>
               <w:left w:color="000001" w:space="0" w:sz="2" w:val="single"/>
               <w:bottom w:color="000001" w:space="0" w:sz="2" w:val="single"/>
@@ -2429,7 +2561,7 @@
         </w:tc>
         <w:tc>
           <w:tcPr>
-            <w:tcW w:type="dxa" w:w="7240"/>
+            <w:tcW w:type="dxa" w:w="7239"/>
             <w:gridSpan w:val="3"/>
             <w:tcBorders>
               <w:left w:color="000001" w:space="0" w:sz="2" w:val="single"/>
@@ -2519,7 +2651,7 @@
         </w:tc>
         <w:tc>
           <w:tcPr>
-            <w:tcW w:type="dxa" w:w="2414"/>
+            <w:tcW w:type="dxa" w:w="2413"/>
             <w:tcBorders>
               <w:left w:color="000001" w:space="0" w:sz="2" w:val="single"/>
               <w:bottom w:color="000001" w:space="0" w:sz="2" w:val="single"/>
@@ -2633,7 +2765,7 @@
         </w:tc>
         <w:tc>
           <w:tcPr>
-            <w:tcW w:type="dxa" w:w="2414"/>
+            <w:tcW w:type="dxa" w:w="2413"/>
             <w:tcBorders>
               <w:left w:color="000001" w:space="0" w:sz="2" w:val="single"/>
               <w:bottom w:color="000001" w:space="0" w:sz="2" w:val="single"/>
@@ -2739,7 +2871,7 @@
         </w:tc>
         <w:tc>
           <w:tcPr>
-            <w:tcW w:type="dxa" w:w="2414"/>
+            <w:tcW w:type="dxa" w:w="2413"/>
             <w:tcBorders>
               <w:left w:color="000001" w:space="0" w:sz="2" w:val="single"/>
               <w:bottom w:color="000001" w:space="0" w:sz="2" w:val="single"/>
@@ -2820,7 +2952,7 @@
         </w:tc>
         <w:tc>
           <w:tcPr>
-            <w:tcW w:type="dxa" w:w="7240"/>
+            <w:tcW w:type="dxa" w:w="7239"/>
             <w:gridSpan w:val="3"/>
             <w:tcBorders>
               <w:left w:color="000001" w:space="0" w:sz="2" w:val="single"/>
@@ -2910,7 +3042,7 @@
         </w:tc>
         <w:tc>
           <w:tcPr>
-            <w:tcW w:type="dxa" w:w="2414"/>
+            <w:tcW w:type="dxa" w:w="2413"/>
             <w:tcBorders>
               <w:left w:color="000001" w:space="0" w:sz="2" w:val="single"/>
               <w:bottom w:color="000001" w:space="0" w:sz="2" w:val="single"/>
@@ -3024,7 +3156,7 @@
         </w:tc>
         <w:tc>
           <w:tcPr>
-            <w:tcW w:type="dxa" w:w="2414"/>
+            <w:tcW w:type="dxa" w:w="2413"/>
             <w:tcBorders>
               <w:left w:color="000001" w:space="0" w:sz="2" w:val="single"/>
               <w:bottom w:color="000001" w:space="0" w:sz="2" w:val="single"/>
@@ -3130,7 +3262,7 @@
         </w:tc>
         <w:tc>
           <w:tcPr>
-            <w:tcW w:type="dxa" w:w="2414"/>
+            <w:tcW w:type="dxa" w:w="2413"/>
             <w:tcBorders>
               <w:left w:color="000001" w:space="0" w:sz="2" w:val="single"/>
               <w:bottom w:color="000001" w:space="0" w:sz="2" w:val="single"/>
@@ -3236,7 +3368,7 @@
         </w:tc>
         <w:tc>
           <w:tcPr>
-            <w:tcW w:type="dxa" w:w="2414"/>
+            <w:tcW w:type="dxa" w:w="2413"/>
             <w:tcBorders>
               <w:left w:color="000001" w:space="0" w:sz="2" w:val="single"/>
               <w:bottom w:color="000001" w:space="0" w:sz="2" w:val="single"/>
@@ -3317,7 +3449,7 @@
         </w:tc>
         <w:tc>
           <w:tcPr>
-            <w:tcW w:type="dxa" w:w="7240"/>
+            <w:tcW w:type="dxa" w:w="7239"/>
             <w:gridSpan w:val="3"/>
             <w:tcBorders>
               <w:left w:color="000001" w:space="0" w:sz="2" w:val="single"/>
@@ -3407,7 +3539,7 @@
         </w:tc>
         <w:tc>
           <w:tcPr>
-            <w:tcW w:type="dxa" w:w="2414"/>
+            <w:tcW w:type="dxa" w:w="2413"/>
             <w:tcBorders>
               <w:left w:color="000001" w:space="0" w:sz="2" w:val="single"/>
               <w:bottom w:color="000001" w:space="0" w:sz="2" w:val="single"/>
@@ -3521,7 +3653,7 @@
         </w:tc>
         <w:tc>
           <w:tcPr>
-            <w:tcW w:type="dxa" w:w="2414"/>
+            <w:tcW w:type="dxa" w:w="2413"/>
             <w:tcBorders>
               <w:left w:color="000001" w:space="0" w:sz="2" w:val="single"/>
               <w:bottom w:color="000001" w:space="0" w:sz="2" w:val="single"/>
@@ -3627,7 +3759,7 @@
         </w:tc>
         <w:tc>
           <w:tcPr>
-            <w:tcW w:type="dxa" w:w="2414"/>
+            <w:tcW w:type="dxa" w:w="2413"/>
             <w:tcBorders>
               <w:left w:color="000001" w:space="0" w:sz="2" w:val="single"/>
               <w:bottom w:color="000001" w:space="0" w:sz="2" w:val="single"/>
@@ -3733,7 +3865,7 @@
         </w:tc>
         <w:tc>
           <w:tcPr>
-            <w:tcW w:type="dxa" w:w="2414"/>
+            <w:tcW w:type="dxa" w:w="2413"/>
             <w:tcBorders>
               <w:left w:color="000001" w:space="0" w:sz="2" w:val="single"/>
               <w:bottom w:color="000001" w:space="0" w:sz="2" w:val="single"/>
@@ -3814,7 +3946,7 @@
         </w:tc>
         <w:tc>
           <w:tcPr>
-            <w:tcW w:type="dxa" w:w="7240"/>
+            <w:tcW w:type="dxa" w:w="7239"/>
             <w:gridSpan w:val="3"/>
             <w:tcBorders>
               <w:left w:color="000001" w:space="0" w:sz="2" w:val="single"/>
@@ -3904,7 +4036,7 @@
         </w:tc>
         <w:tc>
           <w:tcPr>
-            <w:tcW w:type="dxa" w:w="2414"/>
+            <w:tcW w:type="dxa" w:w="2413"/>
             <w:tcBorders>
               <w:left w:color="000001" w:space="0" w:sz="2" w:val="single"/>
               <w:bottom w:color="000001" w:space="0" w:sz="2" w:val="single"/>
@@ -4018,7 +4150,7 @@
         </w:tc>
         <w:tc>
           <w:tcPr>
-            <w:tcW w:type="dxa" w:w="2414"/>
+            <w:tcW w:type="dxa" w:w="2413"/>
             <w:tcBorders>
               <w:left w:color="000001" w:space="0" w:sz="2" w:val="single"/>
               <w:bottom w:color="000001" w:space="0" w:sz="2" w:val="single"/>
@@ -4124,7 +4256,7 @@
         </w:tc>
         <w:tc>
           <w:tcPr>
-            <w:tcW w:type="dxa" w:w="2414"/>
+            <w:tcW w:type="dxa" w:w="2413"/>
             <w:tcBorders>
               <w:left w:color="000001" w:space="0" w:sz="2" w:val="single"/>
               <w:bottom w:color="000001" w:space="0" w:sz="2" w:val="single"/>
@@ -4195,7 +4327,7 @@
     <w:tbl>
       <w:tblPr>
         <w:jc w:val="left"/>
-        <w:tblInd w:type="dxa" w:w="-108"/>
+        <w:tblInd w:type="dxa" w:w="-216"/>
         <w:tblBorders>
           <w:top w:color="000001" w:space="0" w:sz="2" w:val="single"/>
           <w:left w:color="000001" w:space="0" w:sz="2" w:val="single"/>
@@ -4204,7 +4336,7 @@
         </w:tblBorders>
       </w:tblPr>
       <w:tblGrid>
-        <w:gridCol w:w="9637"/>
+        <w:gridCol w:w="9636"/>
       </w:tblGrid>
       <w:tr>
         <w:trPr>
@@ -4212,7 +4344,7 @@
         </w:trPr>
         <w:tc>
           <w:tcPr>
-            <w:tcW w:type="dxa" w:w="9637"/>
+            <w:tcW w:type="dxa" w:w="9636"/>
             <w:gridSpan w:val="4"/>
             <w:tcBorders>
               <w:top w:color="000001" w:space="0" w:sz="2" w:val="single"/>
@@ -4276,7 +4408,7 @@
         </w:tc>
         <w:tc>
           <w:tcPr>
-            <w:tcW w:type="dxa" w:w="7228"/>
+            <w:tcW w:type="dxa" w:w="7227"/>
             <w:gridSpan w:val="3"/>
             <w:tcBorders>
               <w:left w:color="000001" w:space="0" w:sz="2" w:val="single"/>
@@ -4366,7 +4498,7 @@
         </w:tc>
         <w:tc>
           <w:tcPr>
-            <w:tcW w:type="dxa" w:w="2410"/>
+            <w:tcW w:type="dxa" w:w="2409"/>
             <w:tcBorders>
               <w:left w:color="000001" w:space="0" w:sz="2" w:val="single"/>
               <w:bottom w:color="000001" w:space="0" w:sz="2" w:val="single"/>
@@ -4480,7 +4612,7 @@
         </w:tc>
         <w:tc>
           <w:tcPr>
-            <w:tcW w:type="dxa" w:w="2410"/>
+            <w:tcW w:type="dxa" w:w="2409"/>
             <w:tcBorders>
               <w:left w:color="000001" w:space="0" w:sz="2" w:val="single"/>
               <w:bottom w:color="000001" w:space="0" w:sz="2" w:val="single"/>
@@ -4586,7 +4718,7 @@
         </w:tc>
         <w:tc>
           <w:tcPr>
-            <w:tcW w:type="dxa" w:w="2410"/>
+            <w:tcW w:type="dxa" w:w="2409"/>
             <w:tcBorders>
               <w:left w:color="000001" w:space="0" w:sz="2" w:val="single"/>
               <w:bottom w:color="000001" w:space="0" w:sz="2" w:val="single"/>
@@ -4692,7 +4824,7 @@
         </w:tc>
         <w:tc>
           <w:tcPr>
-            <w:tcW w:type="dxa" w:w="2410"/>
+            <w:tcW w:type="dxa" w:w="2409"/>
             <w:tcBorders>
               <w:left w:color="000001" w:space="0" w:sz="2" w:val="single"/>
               <w:bottom w:color="000001" w:space="0" w:sz="2" w:val="single"/>
@@ -4798,7 +4930,7 @@
         </w:tc>
         <w:tc>
           <w:tcPr>
-            <w:tcW w:type="dxa" w:w="2410"/>
+            <w:tcW w:type="dxa" w:w="2409"/>
             <w:tcBorders>
               <w:left w:color="000001" w:space="0" w:sz="2" w:val="single"/>
               <w:bottom w:color="000001" w:space="0" w:sz="2" w:val="single"/>
@@ -4922,7 +5054,7 @@
         </w:tc>
         <w:tc>
           <w:tcPr>
-            <w:tcW w:type="dxa" w:w="2410"/>
+            <w:tcW w:type="dxa" w:w="2409"/>
             <w:tcBorders>
               <w:left w:color="000001" w:space="0" w:sz="2" w:val="single"/>
               <w:bottom w:color="000001" w:space="0" w:sz="2" w:val="single"/>
@@ -5037,7 +5169,7 @@
         </w:tc>
         <w:tc>
           <w:tcPr>
-            <w:tcW w:type="dxa" w:w="2410"/>
+            <w:tcW w:type="dxa" w:w="2409"/>
             <w:tcBorders>
               <w:left w:color="000001" w:space="0" w:sz="2" w:val="single"/>
               <w:bottom w:color="000001" w:space="0" w:sz="2" w:val="single"/>
@@ -5143,7 +5275,7 @@
         </w:tc>
         <w:tc>
           <w:tcPr>
-            <w:tcW w:type="dxa" w:w="2410"/>
+            <w:tcW w:type="dxa" w:w="2409"/>
             <w:tcBorders>
               <w:left w:color="000001" w:space="0" w:sz="2" w:val="single"/>
               <w:bottom w:color="000001" w:space="0" w:sz="2" w:val="single"/>
@@ -5249,7 +5381,7 @@
         </w:tc>
         <w:tc>
           <w:tcPr>
-            <w:tcW w:type="dxa" w:w="2410"/>
+            <w:tcW w:type="dxa" w:w="2409"/>
             <w:tcBorders>
               <w:left w:color="000001" w:space="0" w:sz="2" w:val="single"/>
               <w:bottom w:color="000001" w:space="0" w:sz="2" w:val="single"/>
@@ -5355,7 +5487,7 @@
         </w:tc>
         <w:tc>
           <w:tcPr>
-            <w:tcW w:type="dxa" w:w="2410"/>
+            <w:tcW w:type="dxa" w:w="2409"/>
             <w:tcBorders>
               <w:left w:color="000001" w:space="0" w:sz="2" w:val="single"/>
               <w:bottom w:color="000001" w:space="0" w:sz="2" w:val="single"/>
@@ -5461,7 +5593,7 @@
         </w:tc>
         <w:tc>
           <w:tcPr>
-            <w:tcW w:type="dxa" w:w="2410"/>
+            <w:tcW w:type="dxa" w:w="2409"/>
             <w:tcBorders>
               <w:left w:color="000001" w:space="0" w:sz="2" w:val="single"/>
               <w:bottom w:color="000001" w:space="0" w:sz="2" w:val="single"/>
@@ -5542,7 +5674,7 @@
         </w:tc>
         <w:tc>
           <w:tcPr>
-            <w:tcW w:type="dxa" w:w="7228"/>
+            <w:tcW w:type="dxa" w:w="7227"/>
             <w:gridSpan w:val="3"/>
             <w:tcBorders>
               <w:left w:color="000001" w:space="0" w:sz="2" w:val="single"/>
@@ -5632,7 +5764,7 @@
         </w:tc>
         <w:tc>
           <w:tcPr>
-            <w:tcW w:type="dxa" w:w="2410"/>
+            <w:tcW w:type="dxa" w:w="2409"/>
             <w:tcBorders>
               <w:left w:color="000001" w:space="0" w:sz="2" w:val="single"/>
               <w:bottom w:color="000001" w:space="0" w:sz="2" w:val="single"/>
@@ -5746,7 +5878,7 @@
         </w:tc>
         <w:tc>
           <w:tcPr>
-            <w:tcW w:type="dxa" w:w="2410"/>
+            <w:tcW w:type="dxa" w:w="2409"/>
             <w:tcBorders>
               <w:left w:color="000001" w:space="0" w:sz="2" w:val="single"/>
               <w:bottom w:color="000001" w:space="0" w:sz="2" w:val="single"/>
@@ -5852,7 +5984,7 @@
         </w:tc>
         <w:tc>
           <w:tcPr>
-            <w:tcW w:type="dxa" w:w="2410"/>
+            <w:tcW w:type="dxa" w:w="2409"/>
             <w:tcBorders>
               <w:left w:color="000001" w:space="0" w:sz="2" w:val="single"/>
               <w:bottom w:color="000001" w:space="0" w:sz="2" w:val="single"/>
@@ -5958,7 +6090,7 @@
         </w:tc>
         <w:tc>
           <w:tcPr>
-            <w:tcW w:type="dxa" w:w="2410"/>
+            <w:tcW w:type="dxa" w:w="2409"/>
             <w:tcBorders>
               <w:left w:color="000001" w:space="0" w:sz="2" w:val="single"/>
               <w:bottom w:color="000001" w:space="0" w:sz="2" w:val="single"/>
@@ -6064,7 +6196,7 @@
         </w:tc>
         <w:tc>
           <w:tcPr>
-            <w:tcW w:type="dxa" w:w="2410"/>
+            <w:tcW w:type="dxa" w:w="2409"/>
             <w:tcBorders>
               <w:left w:color="000001" w:space="0" w:sz="2" w:val="single"/>
               <w:bottom w:color="000001" w:space="0" w:sz="2" w:val="single"/>
@@ -6170,7 +6302,7 @@
         </w:tc>
         <w:tc>
           <w:tcPr>
-            <w:tcW w:type="dxa" w:w="2410"/>
+            <w:tcW w:type="dxa" w:w="2409"/>
             <w:tcBorders>
               <w:left w:color="000001" w:space="0" w:sz="2" w:val="single"/>
               <w:bottom w:color="000001" w:space="0" w:sz="2" w:val="single"/>
@@ -6285,7 +6417,7 @@
         </w:tc>
         <w:tc>
           <w:tcPr>
-            <w:tcW w:type="dxa" w:w="2410"/>
+            <w:tcW w:type="dxa" w:w="2409"/>
             <w:tcBorders>
               <w:left w:color="000001" w:space="0" w:sz="2" w:val="single"/>
               <w:bottom w:color="000001" w:space="0" w:sz="2" w:val="single"/>
@@ -6400,7 +6532,7 @@
         </w:tc>
         <w:tc>
           <w:tcPr>
-            <w:tcW w:type="dxa" w:w="2410"/>
+            <w:tcW w:type="dxa" w:w="2409"/>
             <w:tcBorders>
               <w:left w:color="000001" w:space="0" w:sz="2" w:val="single"/>
               <w:bottom w:color="000001" w:space="0" w:sz="2" w:val="single"/>
@@ -6481,7 +6613,7 @@
         </w:tc>
         <w:tc>
           <w:tcPr>
-            <w:tcW w:type="dxa" w:w="7228"/>
+            <w:tcW w:type="dxa" w:w="7227"/>
             <w:gridSpan w:val="3"/>
             <w:tcBorders>
               <w:left w:color="000001" w:space="0" w:sz="2" w:val="single"/>
@@ -6571,7 +6703,7 @@
         </w:tc>
         <w:tc>
           <w:tcPr>
-            <w:tcW w:type="dxa" w:w="2410"/>
+            <w:tcW w:type="dxa" w:w="2409"/>
             <w:tcBorders>
               <w:left w:color="000001" w:space="0" w:sz="2" w:val="single"/>
               <w:bottom w:color="000001" w:space="0" w:sz="2" w:val="single"/>
@@ -6685,7 +6817,7 @@
         </w:tc>
         <w:tc>
           <w:tcPr>
-            <w:tcW w:type="dxa" w:w="2410"/>
+            <w:tcW w:type="dxa" w:w="2409"/>
             <w:tcBorders>
               <w:left w:color="000001" w:space="0" w:sz="2" w:val="single"/>
               <w:bottom w:color="000001" w:space="0" w:sz="2" w:val="single"/>
@@ -6795,7 +6927,7 @@
         </w:tc>
         <w:tc>
           <w:tcPr>
-            <w:tcW w:type="dxa" w:w="2410"/>
+            <w:tcW w:type="dxa" w:w="2409"/>
             <w:tcBorders>
               <w:left w:color="000001" w:space="0" w:sz="2" w:val="single"/>
               <w:bottom w:color="000001" w:space="0" w:sz="2" w:val="single"/>
@@ -6904,7 +7036,7 @@
         </w:tc>
         <w:tc>
           <w:tcPr>
-            <w:tcW w:type="dxa" w:w="2410"/>
+            <w:tcW w:type="dxa" w:w="2409"/>
             <w:tcBorders>
               <w:left w:color="000001" w:space="0" w:sz="2" w:val="single"/>
               <w:bottom w:color="000001" w:space="0" w:sz="2" w:val="single"/>
@@ -7014,7 +7146,7 @@
         </w:tc>
         <w:tc>
           <w:tcPr>
-            <w:tcW w:type="dxa" w:w="2410"/>
+            <w:tcW w:type="dxa" w:w="2409"/>
             <w:tcBorders>
               <w:left w:color="000001" w:space="0" w:sz="2" w:val="single"/>
               <w:bottom w:color="000001" w:space="0" w:sz="2" w:val="single"/>
@@ -7074,7 +7206,7 @@
         </w:trPr>
         <w:tc>
           <w:tcPr>
-            <w:tcW w:type="dxa" w:w="9637"/>
+            <w:tcW w:type="dxa" w:w="9636"/>
             <w:gridSpan w:val="4"/>
             <w:tcBorders>
               <w:left w:color="000001" w:space="0" w:sz="2" w:val="single"/>
@@ -7144,7 +7276,7 @@
         </w:tc>
         <w:tc>
           <w:tcPr>
-            <w:tcW w:type="dxa" w:w="7228"/>
+            <w:tcW w:type="dxa" w:w="7227"/>
             <w:gridSpan w:val="3"/>
             <w:tcBorders>
               <w:top w:color="000001" w:space="0" w:sz="2" w:val="single"/>
@@ -7239,7 +7371,7 @@
         </w:tc>
         <w:tc>
           <w:tcPr>
-            <w:tcW w:type="dxa" w:w="2410"/>
+            <w:tcW w:type="dxa" w:w="2409"/>
             <w:tcBorders>
               <w:left w:color="000001" w:space="0" w:sz="2" w:val="single"/>
               <w:bottom w:color="000001" w:space="0" w:sz="2" w:val="single"/>
@@ -7361,7 +7493,7 @@
         </w:tc>
         <w:tc>
           <w:tcPr>
-            <w:tcW w:type="dxa" w:w="2410"/>
+            <w:tcW w:type="dxa" w:w="2409"/>
             <w:tcBorders>
               <w:left w:color="000001" w:space="0" w:sz="2" w:val="single"/>
               <w:bottom w:color="000001" w:space="0" w:sz="2" w:val="single"/>
@@ -7475,7 +7607,7 @@
         </w:tc>
         <w:tc>
           <w:tcPr>
-            <w:tcW w:type="dxa" w:w="2410"/>
+            <w:tcW w:type="dxa" w:w="2409"/>
             <w:tcBorders>
               <w:left w:color="000001" w:space="0" w:sz="2" w:val="single"/>
               <w:bottom w:color="000001" w:space="0" w:sz="2" w:val="single"/>
@@ -7581,7 +7713,7 @@
         </w:tc>
         <w:tc>
           <w:tcPr>
-            <w:tcW w:type="dxa" w:w="2410"/>
+            <w:tcW w:type="dxa" w:w="2409"/>
             <w:tcBorders>
               <w:left w:color="000001" w:space="0" w:sz="2" w:val="single"/>
               <w:bottom w:color="000001" w:space="0" w:sz="2" w:val="single"/>
@@ -7687,7 +7819,7 @@
         </w:tc>
         <w:tc>
           <w:tcPr>
-            <w:tcW w:type="dxa" w:w="2410"/>
+            <w:tcW w:type="dxa" w:w="2409"/>
             <w:tcBorders>
               <w:left w:color="000001" w:space="0" w:sz="2" w:val="single"/>
               <w:bottom w:color="000001" w:space="0" w:sz="2" w:val="single"/>
@@ -7793,7 +7925,7 @@
         </w:tc>
         <w:tc>
           <w:tcPr>
-            <w:tcW w:type="dxa" w:w="2410"/>
+            <w:tcW w:type="dxa" w:w="2409"/>
             <w:tcBorders>
               <w:left w:color="000001" w:space="0" w:sz="2" w:val="single"/>
               <w:bottom w:color="000001" w:space="0" w:sz="2" w:val="single"/>
@@ -7880,7 +8012,7 @@
         </w:tc>
         <w:tc>
           <w:tcPr>
-            <w:tcW w:type="dxa" w:w="7228"/>
+            <w:tcW w:type="dxa" w:w="7227"/>
             <w:gridSpan w:val="3"/>
             <w:tcBorders>
               <w:left w:color="000001" w:space="0" w:sz="2" w:val="single"/>
@@ -7974,7 +8106,7 @@
         </w:tc>
         <w:tc>
           <w:tcPr>
-            <w:tcW w:type="dxa" w:w="2410"/>
+            <w:tcW w:type="dxa" w:w="2409"/>
             <w:tcBorders>
               <w:left w:color="000001" w:space="0" w:sz="2" w:val="single"/>
               <w:bottom w:color="000001" w:space="0" w:sz="2" w:val="single"/>
@@ -8088,7 +8220,7 @@
         </w:tc>
         <w:tc>
           <w:tcPr>
-            <w:tcW w:type="dxa" w:w="2410"/>
+            <w:tcW w:type="dxa" w:w="2409"/>
             <w:tcBorders>
               <w:left w:color="000001" w:space="0" w:sz="2" w:val="single"/>
               <w:bottom w:color="000001" w:space="0" w:sz="2" w:val="single"/>
@@ -8202,7 +8334,7 @@
         </w:tc>
         <w:tc>
           <w:tcPr>
-            <w:tcW w:type="dxa" w:w="2410"/>
+            <w:tcW w:type="dxa" w:w="2409"/>
             <w:tcBorders>
               <w:left w:color="000001" w:space="0" w:sz="2" w:val="single"/>
               <w:bottom w:color="000001" w:space="0" w:sz="2" w:val="single"/>
@@ -8308,7 +8440,7 @@
         </w:tc>
         <w:tc>
           <w:tcPr>
-            <w:tcW w:type="dxa" w:w="2410"/>
+            <w:tcW w:type="dxa" w:w="2409"/>
             <w:tcBorders>
               <w:left w:color="000001" w:space="0" w:sz="2" w:val="single"/>
               <w:bottom w:color="000001" w:space="0" w:sz="2" w:val="single"/>
@@ -8395,7 +8527,7 @@
         </w:tc>
         <w:tc>
           <w:tcPr>
-            <w:tcW w:type="dxa" w:w="7228"/>
+            <w:tcW w:type="dxa" w:w="7227"/>
             <w:gridSpan w:val="3"/>
             <w:tcBorders>
               <w:left w:color="000001" w:space="0" w:sz="2" w:val="single"/>
@@ -8489,7 +8621,7 @@
         </w:tc>
         <w:tc>
           <w:tcPr>
-            <w:tcW w:type="dxa" w:w="2410"/>
+            <w:tcW w:type="dxa" w:w="2409"/>
             <w:tcBorders>
               <w:left w:color="000001" w:space="0" w:sz="2" w:val="single"/>
               <w:bottom w:color="000001" w:space="0" w:sz="2" w:val="single"/>
@@ -8603,7 +8735,7 @@
         </w:tc>
         <w:tc>
           <w:tcPr>
-            <w:tcW w:type="dxa" w:w="2410"/>
+            <w:tcW w:type="dxa" w:w="2409"/>
             <w:tcBorders>
               <w:left w:color="000001" w:space="0" w:sz="2" w:val="single"/>
               <w:bottom w:color="000001" w:space="0" w:sz="2" w:val="single"/>
@@ -8717,7 +8849,7 @@
         </w:tc>
         <w:tc>
           <w:tcPr>
-            <w:tcW w:type="dxa" w:w="2410"/>
+            <w:tcW w:type="dxa" w:w="2409"/>
             <w:tcBorders>
               <w:left w:color="000001" w:space="0" w:sz="2" w:val="single"/>
               <w:bottom w:color="000001" w:space="0" w:sz="2" w:val="single"/>
@@ -8804,7 +8936,7 @@
         </w:tc>
         <w:tc>
           <w:tcPr>
-            <w:tcW w:type="dxa" w:w="7228"/>
+            <w:tcW w:type="dxa" w:w="7227"/>
             <w:gridSpan w:val="3"/>
             <w:tcBorders>
               <w:left w:color="000001" w:space="0" w:sz="2" w:val="single"/>
@@ -8898,7 +9030,7 @@
         </w:tc>
         <w:tc>
           <w:tcPr>
-            <w:tcW w:type="dxa" w:w="2410"/>
+            <w:tcW w:type="dxa" w:w="2409"/>
             <w:tcBorders>
               <w:left w:color="000001" w:space="0" w:sz="2" w:val="single"/>
               <w:bottom w:color="000001" w:space="0" w:sz="2" w:val="single"/>
@@ -9012,7 +9144,7 @@
         </w:tc>
         <w:tc>
           <w:tcPr>
-            <w:tcW w:type="dxa" w:w="2410"/>
+            <w:tcW w:type="dxa" w:w="2409"/>
             <w:tcBorders>
               <w:left w:color="000001" w:space="0" w:sz="2" w:val="single"/>
               <w:bottom w:color="000001" w:space="0" w:sz="2" w:val="single"/>
@@ -9126,7 +9258,7 @@
         </w:tc>
         <w:tc>
           <w:tcPr>
-            <w:tcW w:type="dxa" w:w="2410"/>
+            <w:tcW w:type="dxa" w:w="2409"/>
             <w:tcBorders>
               <w:left w:color="000001" w:space="0" w:sz="2" w:val="single"/>
               <w:bottom w:color="000001" w:space="0" w:sz="2" w:val="single"/>
@@ -9232,7 +9364,7 @@
         </w:tc>
         <w:tc>
           <w:tcPr>
-            <w:tcW w:type="dxa" w:w="2410"/>
+            <w:tcW w:type="dxa" w:w="2409"/>
             <w:tcBorders>
               <w:left w:color="000001" w:space="0" w:sz="2" w:val="single"/>
               <w:bottom w:color="000001" w:space="0" w:sz="2" w:val="single"/>
@@ -9288,7 +9420,7 @@
         </w:trPr>
         <w:tc>
           <w:tcPr>
-            <w:tcW w:type="dxa" w:w="9637"/>
+            <w:tcW w:type="dxa" w:w="9636"/>
             <w:gridSpan w:val="4"/>
             <w:tcBorders>
               <w:left w:color="000001" w:space="0" w:sz="2" w:val="single"/>
@@ -9357,7 +9489,7 @@
         </w:tc>
         <w:tc>
           <w:tcPr>
-            <w:tcW w:type="dxa" w:w="7228"/>
+            <w:tcW w:type="dxa" w:w="7227"/>
             <w:gridSpan w:val="3"/>
             <w:tcBorders>
               <w:left w:color="000001" w:space="0" w:sz="2" w:val="single"/>
@@ -9451,7 +9583,7 @@
         </w:tc>
         <w:tc>
           <w:tcPr>
-            <w:tcW w:type="dxa" w:w="2410"/>
+            <w:tcW w:type="dxa" w:w="2409"/>
             <w:tcBorders>
               <w:left w:color="000001" w:space="0" w:sz="2" w:val="single"/>
               <w:bottom w:color="000001" w:space="0" w:sz="2" w:val="single"/>
@@ -9565,7 +9697,7 @@
         </w:tc>
         <w:tc>
           <w:tcPr>
-            <w:tcW w:type="dxa" w:w="2410"/>
+            <w:tcW w:type="dxa" w:w="2409"/>
             <w:tcBorders>
               <w:left w:color="000001" w:space="0" w:sz="2" w:val="single"/>
               <w:bottom w:color="000001" w:space="0" w:sz="2" w:val="single"/>
@@ -9671,7 +9803,7 @@
         </w:tc>
         <w:tc>
           <w:tcPr>
-            <w:tcW w:type="dxa" w:w="2410"/>
+            <w:tcW w:type="dxa" w:w="2409"/>
             <w:tcBorders>
               <w:left w:color="000001" w:space="0" w:sz="2" w:val="single"/>
               <w:bottom w:color="000001" w:space="0" w:sz="2" w:val="single"/>
@@ -9777,7 +9909,7 @@
         </w:tc>
         <w:tc>
           <w:tcPr>
-            <w:tcW w:type="dxa" w:w="2410"/>
+            <w:tcW w:type="dxa" w:w="2409"/>
             <w:tcBorders>
               <w:left w:color="000001" w:space="0" w:sz="2" w:val="single"/>
               <w:bottom w:color="000001" w:space="0" w:sz="2" w:val="single"/>
@@ -9839,7 +9971,7 @@
     <w:tbl>
       <w:tblPr>
         <w:jc w:val="left"/>
-        <w:tblInd w:type="dxa" w:w="-87"/>
+        <w:tblInd w:type="dxa" w:w="-194"/>
         <w:tblBorders>
           <w:top w:color="000001" w:space="0" w:sz="2" w:val="single"/>
           <w:left w:color="000001" w:space="0" w:sz="2" w:val="single"/>
@@ -9848,7 +9980,7 @@
         </w:tblBorders>
       </w:tblPr>
       <w:tblGrid>
-        <w:gridCol w:w="9629"/>
+        <w:gridCol w:w="9628"/>
       </w:tblGrid>
       <w:tr>
         <w:trPr>
@@ -9856,7 +9988,7 @@
         </w:trPr>
         <w:tc>
           <w:tcPr>
-            <w:tcW w:type="dxa" w:w="9629"/>
+            <w:tcW w:type="dxa" w:w="9628"/>
             <w:gridSpan w:val="4"/>
             <w:tcBorders>
               <w:top w:color="000001" w:space="0" w:sz="2" w:val="single"/>
@@ -9921,7 +10053,7 @@
         </w:tc>
         <w:tc>
           <w:tcPr>
-            <w:tcW w:type="dxa" w:w="7222"/>
+            <w:tcW w:type="dxa" w:w="7221"/>
             <w:gridSpan w:val="3"/>
             <w:tcBorders>
               <w:left w:color="000001" w:space="0" w:sz="2" w:val="single"/>
@@ -10011,7 +10143,7 @@
         </w:tc>
         <w:tc>
           <w:tcPr>
-            <w:tcW w:type="dxa" w:w="2408"/>
+            <w:tcW w:type="dxa" w:w="2407"/>
             <w:tcBorders>
               <w:left w:color="000001" w:space="0" w:sz="2" w:val="single"/>
               <w:bottom w:color="000001" w:space="0" w:sz="2" w:val="single"/>
@@ -10125,7 +10257,7 @@
         </w:tc>
         <w:tc>
           <w:tcPr>
-            <w:tcW w:type="dxa" w:w="2408"/>
+            <w:tcW w:type="dxa" w:w="2407"/>
             <w:tcBorders>
               <w:left w:color="000001" w:space="0" w:sz="2" w:val="single"/>
               <w:bottom w:color="000001" w:space="0" w:sz="2" w:val="single"/>
@@ -10231,7 +10363,7 @@
         </w:tc>
         <w:tc>
           <w:tcPr>
-            <w:tcW w:type="dxa" w:w="2408"/>
+            <w:tcW w:type="dxa" w:w="2407"/>
             <w:tcBorders>
               <w:left w:color="000001" w:space="0" w:sz="2" w:val="single"/>
               <w:bottom w:color="000001" w:space="0" w:sz="2" w:val="single"/>
@@ -10337,7 +10469,7 @@
         </w:tc>
         <w:tc>
           <w:tcPr>
-            <w:tcW w:type="dxa" w:w="2408"/>
+            <w:tcW w:type="dxa" w:w="2407"/>
             <w:tcBorders>
               <w:left w:color="000001" w:space="0" w:sz="2" w:val="single"/>
               <w:bottom w:color="000001" w:space="0" w:sz="2" w:val="single"/>
@@ -10452,7 +10584,7 @@
         </w:tc>
         <w:tc>
           <w:tcPr>
-            <w:tcW w:type="dxa" w:w="2408"/>
+            <w:tcW w:type="dxa" w:w="2407"/>
             <w:tcBorders>
               <w:left w:color="000001" w:space="0" w:sz="2" w:val="single"/>
               <w:bottom w:color="000001" w:space="0" w:sz="2" w:val="single"/>
@@ -10566,7 +10698,7 @@
         </w:tc>
         <w:tc>
           <w:tcPr>
-            <w:tcW w:type="dxa" w:w="2408"/>
+            <w:tcW w:type="dxa" w:w="2407"/>
             <w:tcBorders>
               <w:left w:color="000001" w:space="0" w:sz="2" w:val="single"/>
               <w:bottom w:color="000001" w:space="0" w:sz="2" w:val="single"/>
@@ -10672,7 +10804,7 @@
         </w:tc>
         <w:tc>
           <w:tcPr>
-            <w:tcW w:type="dxa" w:w="2408"/>
+            <w:tcW w:type="dxa" w:w="2407"/>
             <w:tcBorders>
               <w:left w:color="000001" w:space="0" w:sz="2" w:val="single"/>
               <w:bottom w:color="000001" w:space="0" w:sz="2" w:val="single"/>
@@ -10778,7 +10910,7 @@
         </w:tc>
         <w:tc>
           <w:tcPr>
-            <w:tcW w:type="dxa" w:w="2408"/>
+            <w:tcW w:type="dxa" w:w="2407"/>
             <w:tcBorders>
               <w:left w:color="000001" w:space="0" w:sz="2" w:val="single"/>
               <w:bottom w:color="000001" w:space="0" w:sz="2" w:val="single"/>
@@ -10884,7 +11016,7 @@
         </w:tc>
         <w:tc>
           <w:tcPr>
-            <w:tcW w:type="dxa" w:w="2408"/>
+            <w:tcW w:type="dxa" w:w="2407"/>
             <w:tcBorders>
               <w:left w:color="000001" w:space="0" w:sz="2" w:val="single"/>
               <w:bottom w:color="000001" w:space="0" w:sz="2" w:val="single"/>
@@ -10990,7 +11122,7 @@
         </w:tc>
         <w:tc>
           <w:tcPr>
-            <w:tcW w:type="dxa" w:w="2408"/>
+            <w:tcW w:type="dxa" w:w="2407"/>
             <w:tcBorders>
               <w:left w:color="000001" w:space="0" w:sz="2" w:val="single"/>
               <w:bottom w:color="000001" w:space="0" w:sz="2" w:val="single"/>
@@ -11096,7 +11228,7 @@
         </w:tc>
         <w:tc>
           <w:tcPr>
-            <w:tcW w:type="dxa" w:w="2408"/>
+            <w:tcW w:type="dxa" w:w="2407"/>
             <w:tcBorders>
               <w:left w:color="000001" w:space="0" w:sz="2" w:val="single"/>
               <w:bottom w:color="000001" w:space="0" w:sz="2" w:val="single"/>
@@ -11202,7 +11334,7 @@
         </w:tc>
         <w:tc>
           <w:tcPr>
-            <w:tcW w:type="dxa" w:w="2408"/>
+            <w:tcW w:type="dxa" w:w="2407"/>
             <w:tcBorders>
               <w:left w:color="000001" w:space="0" w:sz="2" w:val="single"/>
               <w:bottom w:color="000001" w:space="0" w:sz="2" w:val="single"/>
@@ -11308,7 +11440,7 @@
         </w:tc>
         <w:tc>
           <w:tcPr>
-            <w:tcW w:type="dxa" w:w="2408"/>
+            <w:tcW w:type="dxa" w:w="2407"/>
             <w:tcBorders>
               <w:left w:color="000001" w:space="0" w:sz="2" w:val="single"/>
               <w:bottom w:color="000001" w:space="0" w:sz="2" w:val="single"/>
@@ -11414,7 +11546,7 @@
         </w:tc>
         <w:tc>
           <w:tcPr>
-            <w:tcW w:type="dxa" w:w="2408"/>
+            <w:tcW w:type="dxa" w:w="2407"/>
             <w:tcBorders>
               <w:left w:color="000001" w:space="0" w:sz="2" w:val="single"/>
               <w:bottom w:color="000001" w:space="0" w:sz="2" w:val="single"/>
@@ -11547,7 +11679,7 @@
         </w:tc>
         <w:tc>
           <w:tcPr>
-            <w:tcW w:type="dxa" w:w="2408"/>
+            <w:tcW w:type="dxa" w:w="2407"/>
             <w:tcBorders>
               <w:left w:color="000001" w:space="0" w:sz="2" w:val="single"/>
               <w:bottom w:color="000001" w:space="0" w:sz="2" w:val="single"/>
@@ -11680,7 +11812,7 @@
         </w:tc>
         <w:tc>
           <w:tcPr>
-            <w:tcW w:type="dxa" w:w="2408"/>
+            <w:tcW w:type="dxa" w:w="2407"/>
             <w:tcBorders>
               <w:left w:color="000001" w:space="0" w:sz="2" w:val="single"/>
               <w:bottom w:color="000001" w:space="0" w:sz="2" w:val="single"/>
@@ -11795,7 +11927,7 @@
         </w:tc>
         <w:tc>
           <w:tcPr>
-            <w:tcW w:type="dxa" w:w="2408"/>
+            <w:tcW w:type="dxa" w:w="2407"/>
             <w:tcBorders>
               <w:left w:color="000001" w:space="0" w:sz="2" w:val="single"/>
               <w:bottom w:color="000001" w:space="0" w:sz="2" w:val="single"/>
@@ -11857,7 +11989,7 @@
     <w:tbl>
       <w:tblPr>
         <w:jc w:val="left"/>
-        <w:tblInd w:type="dxa" w:w="-108"/>
+        <w:tblInd w:type="dxa" w:w="-216"/>
         <w:tblBorders>
           <w:top w:color="000001" w:space="0" w:sz="2" w:val="single"/>
           <w:left w:color="000001" w:space="0" w:sz="2" w:val="single"/>
@@ -11866,7 +11998,7 @@
         </w:tblBorders>
       </w:tblPr>
       <w:tblGrid>
-        <w:gridCol w:w="9644"/>
+        <w:gridCol w:w="9643"/>
       </w:tblGrid>
       <w:tr>
         <w:trPr>
@@ -11874,7 +12006,7 @@
         </w:trPr>
         <w:tc>
           <w:tcPr>
-            <w:tcW w:type="dxa" w:w="9644"/>
+            <w:tcW w:type="dxa" w:w="9643"/>
             <w:gridSpan w:val="4"/>
             <w:tcBorders>
               <w:top w:color="000001" w:space="0" w:sz="2" w:val="single"/>
@@ -11914,7 +12046,7 @@
         </w:trPr>
         <w:tc>
           <w:tcPr>
-            <w:tcW w:type="dxa" w:w="2411"/>
+            <w:tcW w:type="dxa" w:w="2410"/>
             <w:tcBorders>
               <w:left w:color="000001" w:space="0" w:sz="2" w:val="single"/>
               <w:bottom w:color="000001" w:space="0" w:sz="2" w:val="single"/>
@@ -11971,7 +12103,7 @@
         </w:trPr>
         <w:tc>
           <w:tcPr>
-            <w:tcW w:type="dxa" w:w="2411"/>
+            <w:tcW w:type="dxa" w:w="2410"/>
             <w:tcBorders>
               <w:left w:color="000001" w:space="0" w:sz="2" w:val="single"/>
               <w:bottom w:color="000001" w:space="0" w:sz="2" w:val="single"/>
@@ -12093,7 +12225,7 @@
         </w:trPr>
         <w:tc>
           <w:tcPr>
-            <w:tcW w:type="dxa" w:w="2411"/>
+            <w:tcW w:type="dxa" w:w="2410"/>
             <w:tcBorders>
               <w:left w:color="000001" w:space="0" w:sz="2" w:val="single"/>
               <w:bottom w:color="000001" w:space="0" w:sz="2" w:val="single"/>
@@ -12199,7 +12331,7 @@
         </w:trPr>
         <w:tc>
           <w:tcPr>
-            <w:tcW w:type="dxa" w:w="2411"/>
+            <w:tcW w:type="dxa" w:w="2410"/>
             <w:tcBorders>
               <w:left w:color="000001" w:space="0" w:sz="2" w:val="single"/>
               <w:bottom w:color="000001" w:space="0" w:sz="2" w:val="single"/>
@@ -12305,7 +12437,7 @@
         </w:trPr>
         <w:tc>
           <w:tcPr>
-            <w:tcW w:type="dxa" w:w="2411"/>
+            <w:tcW w:type="dxa" w:w="2410"/>
             <w:tcBorders>
               <w:left w:color="000001" w:space="0" w:sz="2" w:val="single"/>
               <w:bottom w:color="000001" w:space="0" w:sz="2" w:val="single"/>
@@ -12420,7 +12552,7 @@
         </w:trPr>
         <w:tc>
           <w:tcPr>
-            <w:tcW w:type="dxa" w:w="2411"/>
+            <w:tcW w:type="dxa" w:w="2410"/>
             <w:tcBorders>
               <w:left w:color="000001" w:space="0" w:sz="2" w:val="single"/>
               <w:bottom w:color="000001" w:space="0" w:sz="2" w:val="single"/>
@@ -12526,7 +12658,7 @@
         </w:trPr>
         <w:tc>
           <w:tcPr>
-            <w:tcW w:type="dxa" w:w="2411"/>
+            <w:tcW w:type="dxa" w:w="2410"/>
             <w:tcBorders>
               <w:left w:color="000001" w:space="0" w:sz="2" w:val="single"/>
               <w:bottom w:color="000001" w:space="0" w:sz="2" w:val="single"/>
@@ -12659,7 +12791,7 @@
         </w:trPr>
         <w:tc>
           <w:tcPr>
-            <w:tcW w:type="dxa" w:w="2411"/>
+            <w:tcW w:type="dxa" w:w="2410"/>
             <w:tcBorders>
               <w:left w:color="000001" w:space="0" w:sz="2" w:val="single"/>
               <w:bottom w:color="000001" w:space="0" w:sz="2" w:val="single"/>
@@ -12792,7 +12924,7 @@
         </w:trPr>
         <w:tc>
           <w:tcPr>
-            <w:tcW w:type="dxa" w:w="2411"/>
+            <w:tcW w:type="dxa" w:w="2410"/>
             <w:tcBorders>
               <w:left w:color="000001" w:space="0" w:sz="2" w:val="single"/>
               <w:bottom w:color="000001" w:space="0" w:sz="2" w:val="single"/>
@@ -12925,7 +13057,7 @@
         </w:trPr>
         <w:tc>
           <w:tcPr>
-            <w:tcW w:type="dxa" w:w="2411"/>
+            <w:tcW w:type="dxa" w:w="2410"/>
             <w:tcBorders>
               <w:left w:color="000001" w:space="0" w:sz="2" w:val="single"/>
               <w:bottom w:color="000001" w:space="0" w:sz="2" w:val="single"/>
@@ -13031,7 +13163,7 @@
         </w:trPr>
         <w:tc>
           <w:tcPr>
-            <w:tcW w:type="dxa" w:w="2411"/>
+            <w:tcW w:type="dxa" w:w="2410"/>
             <w:tcBorders>
               <w:left w:color="000001" w:space="0" w:sz="2" w:val="single"/>
               <w:bottom w:color="000001" w:space="0" w:sz="2" w:val="single"/>
@@ -13139,7 +13271,7 @@
         </w:trPr>
         <w:tc>
           <w:tcPr>
-            <w:tcW w:type="dxa" w:w="2411"/>
+            <w:tcW w:type="dxa" w:w="2410"/>
             <w:tcBorders>
               <w:left w:color="000001" w:space="0" w:sz="2" w:val="single"/>
               <w:bottom w:color="000001" w:space="0" w:sz="2" w:val="single"/>
@@ -13245,7 +13377,7 @@
         </w:trPr>
         <w:tc>
           <w:tcPr>
-            <w:tcW w:type="dxa" w:w="2411"/>
+            <w:tcW w:type="dxa" w:w="2410"/>
             <w:tcBorders>
               <w:left w:color="000001" w:space="0" w:sz="2" w:val="single"/>
               <w:bottom w:color="000001" w:space="0" w:sz="2" w:val="single"/>
@@ -13351,7 +13483,7 @@
         </w:trPr>
         <w:tc>
           <w:tcPr>
-            <w:tcW w:type="dxa" w:w="2411"/>
+            <w:tcW w:type="dxa" w:w="2410"/>
             <w:tcBorders>
               <w:left w:color="000001" w:space="0" w:sz="2" w:val="single"/>
               <w:bottom w:color="000001" w:space="0" w:sz="2" w:val="single"/>
@@ -13511,7 +13643,7 @@
         <w:tab w:leader="none" w:pos="709" w:val="left"/>
       </w:tabs>
       <w:suppressAutoHyphens w:val="true"/>
-      <w:overflowPunct w:val="false"/>
+      <w:overflowPunct w:val="true"/>
     </w:pPr>
     <w:rPr>
       <w:rFonts w:ascii="Liberation Serif" w:cs="Lohit Hindi" w:eastAsia="WenQuanYi Micro Hei" w:hAnsi="Liberation Serif"/>

</xml_diff>